<commit_message>
blackbox_test_06-b759a30: Verify data visibility and accuracy on load, Test data update after user action, Validate data format
</commit_message>
<xml_diff>
--- a/Tests/Test_06-b759a30/blackbox_test_06-b759a30.docx
+++ b/Tests/Test_06-b759a30/blackbox_test_06-b759a30.docx
@@ -65,10 +65,25 @@
         <w:t xml:space="preserve">                                                                               </w:t>
       </w:r>
       <w:r>
-        <w:t xml:space="preserve">                                       </w:t>
+        <w:t xml:space="preserve">                                    </w:t>
       </w:r>
       <w:r>
         <w:t>Date conducted: </w:t>
+      </w:r>
+      <w:r>
+        <w:t xml:space="preserve">Nov 30, 2024, </w:t>
+      </w:r>
+      <w:r>
+        <w:t>9</w:t>
+      </w:r>
+      <w:r>
+        <w:t>:</w:t>
+      </w:r>
+      <w:r>
+        <w:t>54</w:t>
+      </w:r>
+      <w:r>
+        <w:t xml:space="preserve"> PM</w:t>
       </w:r>
     </w:p>
     <w:p>
@@ -139,11 +154,11 @@
         <w:tblLook w:val="04A0" w:firstRow="1" w:lastRow="0" w:firstColumn="1" w:lastColumn="0" w:noHBand="0" w:noVBand="1"/>
       </w:tblPr>
       <w:tblGrid>
-        <w:gridCol w:w="2691"/>
-        <w:gridCol w:w="1501"/>
-        <w:gridCol w:w="2805"/>
-        <w:gridCol w:w="5241"/>
-        <w:gridCol w:w="1504"/>
+        <w:gridCol w:w="3059"/>
+        <w:gridCol w:w="1314"/>
+        <w:gridCol w:w="4265"/>
+        <w:gridCol w:w="4060"/>
+        <w:gridCol w:w="3555"/>
         <w:gridCol w:w="1020"/>
       </w:tblGrid>
       <w:tr>
@@ -343,7 +358,13 @@
           </w:tcPr>
           <w:p>
             <w:r>
-              <w:t>Verify data accuracy on load.</w:t>
+              <w:t xml:space="preserve">Verify data </w:t>
+            </w:r>
+            <w:r>
+              <w:t xml:space="preserve">visibility and </w:t>
+            </w:r>
+            <w:r>
+              <w:t>accuracy on load.</w:t>
             </w:r>
           </w:p>
         </w:tc>
@@ -415,7 +436,13 @@
           </w:tcPr>
           <w:p>
             <w:r>
-              <w:t>Data is accurate and matches expected values.</w:t>
+              <w:t xml:space="preserve">Data is </w:t>
+            </w:r>
+            <w:r>
+              <w:t xml:space="preserve">visible, </w:t>
+            </w:r>
+            <w:r>
+              <w:t>accurate and matches expected values.</w:t>
             </w:r>
           </w:p>
         </w:tc>
@@ -437,7 +464,11 @@
             <w:vAlign w:val="center"/>
             <w:hideMark/>
           </w:tcPr>
-          <w:p/>
+          <w:p>
+            <w:r>
+              <w:t>There is no data displayed on the statistics screen</w:t>
+            </w:r>
+          </w:p>
         </w:tc>
         <w:tc>
           <w:tcPr>
@@ -457,7 +488,11 @@
             <w:vAlign w:val="bottom"/>
             <w:hideMark/>
           </w:tcPr>
-          <w:p/>
+          <w:p>
+            <w:r>
+              <w:t>Fail</w:t>
+            </w:r>
+          </w:p>
         </w:tc>
       </w:tr>
       <w:tr>
@@ -484,7 +519,13 @@
           </w:tcPr>
           <w:p>
             <w:r>
-              <w:t>Test data update after action.</w:t>
+              <w:t xml:space="preserve">Test data update after </w:t>
+            </w:r>
+            <w:r>
+              <w:t xml:space="preserve">user </w:t>
+            </w:r>
+            <w:r>
+              <w:t>action.</w:t>
             </w:r>
           </w:p>
         </w:tc>
@@ -532,7 +573,19 @@
           </w:tcPr>
           <w:p>
             <w:r>
-              <w:t>Perform action (e.g., add data)</w:t>
+              <w:t>Perform action (e.g.</w:t>
+            </w:r>
+            <w:r>
+              <w:t xml:space="preserve">  start work session</w:t>
+            </w:r>
+            <w:r>
+              <w:t>,</w:t>
+            </w:r>
+            <w:r>
+              <w:t xml:space="preserve"> end stop work session</w:t>
+            </w:r>
+            <w:r>
+              <w:t>)</w:t>
             </w:r>
           </w:p>
         </w:tc>
@@ -578,7 +631,17 @@
             <w:vAlign w:val="center"/>
             <w:hideMark/>
           </w:tcPr>
-          <w:p/>
+          <w:p>
+            <w:r>
+              <w:t xml:space="preserve">There is no data </w:t>
+            </w:r>
+            <w:r>
+              <w:t>visible</w:t>
+            </w:r>
+            <w:r>
+              <w:t xml:space="preserve"> to be updated</w:t>
+            </w:r>
+          </w:p>
         </w:tc>
         <w:tc>
           <w:tcPr>
@@ -598,7 +661,11 @@
             <w:vAlign w:val="bottom"/>
             <w:hideMark/>
           </w:tcPr>
-          <w:p/>
+          <w:p>
+            <w:r>
+              <w:t>Fail</w:t>
+            </w:r>
+          </w:p>
         </w:tc>
       </w:tr>
       <w:tr>
@@ -719,7 +786,17 @@
             <w:vAlign w:val="center"/>
             <w:hideMark/>
           </w:tcPr>
-          <w:p/>
+          <w:p>
+            <w:r>
+              <w:t xml:space="preserve">There is no data </w:t>
+            </w:r>
+            <w:r>
+              <w:t xml:space="preserve">displayed </w:t>
+            </w:r>
+            <w:r>
+              <w:t>to check format</w:t>
+            </w:r>
+          </w:p>
         </w:tc>
         <w:tc>
           <w:tcPr>
@@ -739,7 +816,11 @@
             <w:vAlign w:val="bottom"/>
             <w:hideMark/>
           </w:tcPr>
-          <w:p/>
+          <w:p>
+            <w:r>
+              <w:t>Fail</w:t>
+            </w:r>
+          </w:p>
         </w:tc>
       </w:tr>
     </w:tbl>
@@ -1158,6 +1239,7 @@
   <w:style w:type="character" w:default="1" w:styleId="DefaultParagraphFont">
     <w:name w:val="Default Paragraph Font"/>
     <w:uiPriority w:val="1"/>
+    <w:semiHidden/>
     <w:unhideWhenUsed/>
   </w:style>
   <w:style w:type="table" w:default="1" w:styleId="TableNormal">

</xml_diff>